<commit_message>
Added Project & Final Changes
</commit_message>
<xml_diff>
--- a/MATERIALS/Index.docx
+++ b/MATERIALS/Index.docx
@@ -1,6 +1,6 @@
 
 <file path=word/document.xml><?xml version="1.0" encoding="utf-8"?>
-<w:document xmlns:wpc="http://schemas.microsoft.com/office/word/2010/wordprocessingCanvas" xmlns:cx="http://schemas.microsoft.com/office/drawing/2014/chartex" xmlns:cx1="http://schemas.microsoft.com/office/drawing/2015/9/8/chartex" xmlns:cx2="http://schemas.microsoft.com/office/drawing/2015/10/21/chartex" xmlns:cx3="http://schemas.microsoft.com/office/drawing/2016/5/9/chartex" xmlns:cx4="http://schemas.microsoft.com/office/drawing/2016/5/10/chartex" xmlns:cx5="http://schemas.microsoft.com/office/drawing/2016/5/11/chartex" xmlns:cx6="http://schemas.microsoft.com/office/drawing/2016/5/12/chartex" xmlns:cx7="http://schemas.microsoft.com/office/drawing/2016/5/13/chartex" xmlns:cx8="http://schemas.microsoft.com/office/drawing/2016/5/14/chartex" xmlns:mc="http://schemas.openxmlformats.org/markup-compatibility/2006" xmlns:aink="http://schemas.microsoft.com/office/drawing/2016/ink" xmlns:am3d="http://schemas.microsoft.com/office/drawing/2017/model3d" xmlns:o="urn:schemas-microsoft-com:office:office" xmlns:oel="http://schemas.microsoft.com/office/2019/extlst" xmlns:r="http://schemas.openxmlformats.org/officeDocument/2006/relationships" xmlns:m="http://schemas.openxmlformats.org/officeDocument/2006/math" xmlns:v="urn:schemas-microsoft-com:vml" xmlns:wp14="http://schemas.microsoft.com/office/word/2010/wordprocessingDrawing" xmlns:wp="http://schemas.openxmlformats.org/drawingml/2006/wordprocessingDrawing" xmlns:w10="urn:schemas-microsoft-com:office:word" xmlns:w="http://schemas.openxmlformats.org/wordprocessingml/2006/main" xmlns:w14="http://schemas.microsoft.com/office/word/2010/wordml" xmlns:w15="http://schemas.microsoft.com/office/word/2012/wordml" xmlns:w16cex="http://schemas.microsoft.com/office/word/2018/wordml/cex" xmlns:w16cid="http://schemas.microsoft.com/office/word/2016/wordml/cid" xmlns:w16="http://schemas.microsoft.com/office/word/2018/wordml" xmlns:w16sdtdh="http://schemas.microsoft.com/office/word/2020/wordml/sdtdatahash" xmlns:w16se="http://schemas.microsoft.com/office/word/2015/wordml/symex" xmlns:wpg="http://schemas.microsoft.com/office/word/2010/wordprocessingGroup" xmlns:wpi="http://schemas.microsoft.com/office/word/2010/wordprocessingInk" xmlns:wne="http://schemas.microsoft.com/office/word/2006/wordml" xmlns:wps="http://schemas.microsoft.com/office/word/2010/wordprocessingShape" mc:Ignorable="w14 w15 w16se w16cid w16 w16cex w16sdtdh wp14">
+<w:document xmlns:wpc="http://schemas.microsoft.com/office/word/2010/wordprocessingCanvas" xmlns:cx="http://schemas.microsoft.com/office/drawing/2014/chartex" xmlns:cx1="http://schemas.microsoft.com/office/drawing/2015/9/8/chartex" xmlns:cx2="http://schemas.microsoft.com/office/drawing/2015/10/21/chartex" xmlns:cx3="http://schemas.microsoft.com/office/drawing/2016/5/9/chartex" xmlns:cx4="http://schemas.microsoft.com/office/drawing/2016/5/10/chartex" xmlns:cx5="http://schemas.microsoft.com/office/drawing/2016/5/11/chartex" xmlns:cx6="http://schemas.microsoft.com/office/drawing/2016/5/12/chartex" xmlns:cx7="http://schemas.microsoft.com/office/drawing/2016/5/13/chartex" xmlns:cx8="http://schemas.microsoft.com/office/drawing/2016/5/14/chartex" xmlns:mc="http://schemas.openxmlformats.org/markup-compatibility/2006" xmlns:aink="http://schemas.microsoft.com/office/drawing/2016/ink" xmlns:am3d="http://schemas.microsoft.com/office/drawing/2017/model3d" xmlns:o="urn:schemas-microsoft-com:office:office" xmlns:oel="http://schemas.microsoft.com/office/2019/extlst" xmlns:r="http://schemas.openxmlformats.org/officeDocument/2006/relationships" xmlns:m="http://schemas.openxmlformats.org/officeDocument/2006/math" xmlns:v="urn:schemas-microsoft-com:vml" xmlns:wp14="http://schemas.microsoft.com/office/word/2010/wordprocessingDrawing" xmlns:wp="http://schemas.openxmlformats.org/drawingml/2006/wordprocessingDrawing" xmlns:w10="urn:schemas-microsoft-com:office:word" xmlns:w="http://schemas.openxmlformats.org/wordprocessingml/2006/main" xmlns:w14="http://schemas.microsoft.com/office/word/2010/wordml" xmlns:w15="http://schemas.microsoft.com/office/word/2012/wordml" xmlns:w16cex="http://schemas.microsoft.com/office/word/2018/wordml/cex" xmlns:w16cid="http://schemas.microsoft.com/office/word/2016/wordml/cid" xmlns:w16="http://schemas.microsoft.com/office/word/2018/wordml" xmlns:w16du="http://schemas.microsoft.com/office/word/2023/wordml/word16du" xmlns:w16sdtdh="http://schemas.microsoft.com/office/word/2020/wordml/sdtdatahash" xmlns:w16se="http://schemas.microsoft.com/office/word/2015/wordml/symex" xmlns:wpg="http://schemas.microsoft.com/office/word/2010/wordprocessingGroup" xmlns:wpi="http://schemas.microsoft.com/office/word/2010/wordprocessingInk" xmlns:wne="http://schemas.microsoft.com/office/word/2006/wordml" xmlns:wps="http://schemas.microsoft.com/office/word/2010/wordprocessingShape" mc:Ignorable="w14 w15 w16se w16cid w16 w16cex w16sdtdh wp14">
   <w:body>
     <w:p>
       <w:pPr>
@@ -30,74 +30,85 @@
         <w:rPr>
           <w:rFonts w:ascii="Times New Roman" w:hAnsi="Times New Roman" w:cs="Times New Roman"/>
           <w:b/>
-          <w:sz w:val="32"/>
-          <w:szCs w:val="28"/>
+          <w:sz w:val="18"/>
+          <w:szCs w:val="16"/>
         </w:rPr>
       </w:pPr>
     </w:p>
     <w:tbl>
       <w:tblPr>
         <w:tblStyle w:val="TableGrid"/>
-        <w:tblW w:w="10559" w:type="dxa"/>
+        <w:tblW w:w="10654" w:type="dxa"/>
         <w:tblLook w:val="04A0" w:firstRow="1" w:lastRow="0" w:firstColumn="1" w:lastColumn="0" w:noHBand="0" w:noVBand="1"/>
       </w:tblPr>
       <w:tblGrid>
-        <w:gridCol w:w="955"/>
-        <w:gridCol w:w="6744"/>
-        <w:gridCol w:w="1587"/>
-        <w:gridCol w:w="1273"/>
+        <w:gridCol w:w="1131"/>
+        <w:gridCol w:w="6638"/>
+        <w:gridCol w:w="1601"/>
+        <w:gridCol w:w="1284"/>
       </w:tblGrid>
       <w:tr>
         <w:trPr>
-          <w:trHeight w:val="592"/>
+          <w:trHeight w:val="1039"/>
         </w:trPr>
         <w:tc>
           <w:tcPr>
-            <w:tcW w:w="955" w:type="dxa"/>
-          </w:tcPr>
-          <w:p>
-            <w:pPr>
-              <w:spacing w:after="160" w:line="259" w:lineRule="auto"/>
-              <w:jc w:val="center"/>
-              <w:rPr>
-                <w:rFonts w:ascii="Times New Roman" w:hAnsi="Times New Roman" w:cs="Times New Roman"/>
-                <w:b/>
-                <w:sz w:val="32"/>
-                <w:szCs w:val="32"/>
+            <w:tcW w:w="1131" w:type="dxa"/>
+            <w:vAlign w:val="center"/>
+          </w:tcPr>
+          <w:p>
+            <w:pPr>
+              <w:spacing w:after="160" w:line="259" w:lineRule="auto"/>
+              <w:jc w:val="center"/>
+              <w:rPr>
+                <w:rFonts w:ascii="Times New Roman" w:hAnsi="Times New Roman" w:cs="Times New Roman"/>
+                <w:b/>
+                <w:sz w:val="34"/>
+                <w:szCs w:val="34"/>
               </w:rPr>
             </w:pPr>
             <w:r>
               <w:rPr>
                 <w:rFonts w:ascii="Times New Roman" w:hAnsi="Times New Roman" w:cs="Times New Roman"/>
                 <w:b/>
-                <w:sz w:val="32"/>
-                <w:szCs w:val="32"/>
-              </w:rPr>
-              <w:t>S. No.</w:t>
+                <w:sz w:val="34"/>
+                <w:szCs w:val="34"/>
+              </w:rPr>
+              <w:t>S</w:t>
             </w:r>
-          </w:p>
-        </w:tc>
-        <w:tc>
-          <w:tcPr>
-            <w:tcW w:w="6744" w:type="dxa"/>
-          </w:tcPr>
-          <w:p>
-            <w:pPr>
-              <w:spacing w:after="160" w:line="259" w:lineRule="auto"/>
-              <w:jc w:val="center"/>
-              <w:rPr>
-                <w:rFonts w:ascii="Times New Roman" w:hAnsi="Times New Roman" w:cs="Times New Roman"/>
-                <w:b/>
-                <w:sz w:val="32"/>
-                <w:szCs w:val="32"/>
-              </w:rPr>
-            </w:pPr>
             <w:r>
               <w:rPr>
                 <w:rFonts w:ascii="Times New Roman" w:hAnsi="Times New Roman" w:cs="Times New Roman"/>
                 <w:b/>
-                <w:sz w:val="32"/>
-                <w:szCs w:val="32"/>
+                <w:sz w:val="34"/>
+                <w:szCs w:val="34"/>
+              </w:rPr>
+              <w:t xml:space="preserve"> No.</w:t>
+            </w:r>
+          </w:p>
+        </w:tc>
+        <w:tc>
+          <w:tcPr>
+            <w:tcW w:w="6638" w:type="dxa"/>
+            <w:vAlign w:val="center"/>
+          </w:tcPr>
+          <w:p>
+            <w:pPr>
+              <w:spacing w:after="160" w:line="259" w:lineRule="auto"/>
+              <w:jc w:val="center"/>
+              <w:rPr>
+                <w:rFonts w:ascii="Times New Roman" w:hAnsi="Times New Roman" w:cs="Times New Roman"/>
+                <w:b/>
+                <w:sz w:val="34"/>
+                <w:szCs w:val="34"/>
+              </w:rPr>
+            </w:pPr>
+            <w:r>
+              <w:rPr>
+                <w:rFonts w:ascii="Times New Roman" w:hAnsi="Times New Roman" w:cs="Times New Roman"/>
+                <w:b/>
+                <w:sz w:val="34"/>
+                <w:szCs w:val="34"/>
               </w:rPr>
               <w:t xml:space="preserve">List of </w:t>
             </w:r>
@@ -105,43 +116,35 @@
               <w:rPr>
                 <w:rFonts w:ascii="Times New Roman" w:hAnsi="Times New Roman" w:cs="Times New Roman"/>
                 <w:b/>
-                <w:sz w:val="32"/>
-                <w:szCs w:val="32"/>
-              </w:rPr>
-              <w:t>E</w:t>
+                <w:sz w:val="34"/>
+                <w:szCs w:val="34"/>
+              </w:rPr>
+              <w:t>Practical</w:t>
             </w:r>
+          </w:p>
+        </w:tc>
+        <w:tc>
+          <w:tcPr>
+            <w:tcW w:w="1601" w:type="dxa"/>
+            <w:vAlign w:val="center"/>
+          </w:tcPr>
+          <w:p>
+            <w:pPr>
+              <w:spacing w:after="160" w:line="259" w:lineRule="auto"/>
+              <w:jc w:val="center"/>
+              <w:rPr>
+                <w:rFonts w:ascii="Times New Roman" w:hAnsi="Times New Roman" w:cs="Times New Roman"/>
+                <w:b/>
+                <w:sz w:val="34"/>
+                <w:szCs w:val="34"/>
+              </w:rPr>
+            </w:pPr>
             <w:r>
               <w:rPr>
                 <w:rFonts w:ascii="Times New Roman" w:hAnsi="Times New Roman" w:cs="Times New Roman"/>
                 <w:b/>
-                <w:sz w:val="32"/>
-                <w:szCs w:val="32"/>
-              </w:rPr>
-              <w:t>xperiments</w:t>
-            </w:r>
-          </w:p>
-        </w:tc>
-        <w:tc>
-          <w:tcPr>
-            <w:tcW w:w="1587" w:type="dxa"/>
-          </w:tcPr>
-          <w:p>
-            <w:pPr>
-              <w:spacing w:after="160" w:line="259" w:lineRule="auto"/>
-              <w:jc w:val="center"/>
-              <w:rPr>
-                <w:rFonts w:ascii="Times New Roman" w:hAnsi="Times New Roman" w:cs="Times New Roman"/>
-                <w:b/>
-                <w:sz w:val="32"/>
-                <w:szCs w:val="32"/>
-              </w:rPr>
-            </w:pPr>
-            <w:r>
-              <w:rPr>
-                <w:rFonts w:ascii="Times New Roman" w:hAnsi="Times New Roman" w:cs="Times New Roman"/>
-                <w:b/>
-                <w:sz w:val="32"/>
-                <w:szCs w:val="32"/>
+                <w:sz w:val="34"/>
+                <w:szCs w:val="34"/>
               </w:rPr>
               <w:t>Date</w:t>
             </w:r>
@@ -149,25 +152,26 @@
         </w:tc>
         <w:tc>
           <w:tcPr>
-            <w:tcW w:w="1273" w:type="dxa"/>
-          </w:tcPr>
-          <w:p>
-            <w:pPr>
-              <w:spacing w:after="160" w:line="259" w:lineRule="auto"/>
-              <w:jc w:val="center"/>
-              <w:rPr>
-                <w:rFonts w:ascii="Times New Roman" w:hAnsi="Times New Roman" w:cs="Times New Roman"/>
-                <w:b/>
-                <w:sz w:val="32"/>
-                <w:szCs w:val="32"/>
+            <w:tcW w:w="1284" w:type="dxa"/>
+            <w:vAlign w:val="center"/>
+          </w:tcPr>
+          <w:p>
+            <w:pPr>
+              <w:spacing w:after="160" w:line="259" w:lineRule="auto"/>
+              <w:jc w:val="center"/>
+              <w:rPr>
+                <w:rFonts w:ascii="Times New Roman" w:hAnsi="Times New Roman" w:cs="Times New Roman"/>
+                <w:b/>
+                <w:sz w:val="34"/>
+                <w:szCs w:val="34"/>
               </w:rPr>
             </w:pPr>
             <w:r>
               <w:rPr>
                 <w:rFonts w:ascii="Times New Roman" w:hAnsi="Times New Roman" w:cs="Times New Roman"/>
                 <w:b/>
-                <w:sz w:val="32"/>
-                <w:szCs w:val="32"/>
+                <w:sz w:val="34"/>
+                <w:szCs w:val="34"/>
               </w:rPr>
               <w:t>Sign</w:t>
             </w:r>
@@ -176,11 +180,12 @@
       </w:tr>
       <w:tr>
         <w:trPr>
-          <w:trHeight w:val="1174"/>
+          <w:trHeight w:val="1201"/>
         </w:trPr>
         <w:tc>
           <w:tcPr>
-            <w:tcW w:w="955" w:type="dxa"/>
+            <w:tcW w:w="1131" w:type="dxa"/>
+            <w:vAlign w:val="center"/>
           </w:tcPr>
           <w:p>
             <w:pPr>
@@ -206,12 +211,14 @@
         </w:tc>
         <w:tc>
           <w:tcPr>
-            <w:tcW w:w="6744" w:type="dxa"/>
-          </w:tcPr>
-          <w:p>
-            <w:pPr>
-              <w:pStyle w:val="paragraph"/>
-              <w:spacing w:before="0" w:beforeAutospacing="0" w:after="0" w:afterAutospacing="0"/>
+            <w:tcW w:w="6638" w:type="dxa"/>
+            <w:vAlign w:val="center"/>
+          </w:tcPr>
+          <w:p>
+            <w:pPr>
+              <w:pStyle w:val="paragraph"/>
+              <w:spacing w:before="0" w:beforeAutospacing="0" w:after="0" w:afterAutospacing="0"/>
+              <w:jc w:val="center"/>
               <w:textAlignment w:val="baseline"/>
               <w:rPr>
                 <w:sz w:val="28"/>
@@ -223,6 +230,7 @@
             <w:pPr>
               <w:pStyle w:val="paragraph"/>
               <w:spacing w:before="0" w:beforeAutospacing="0" w:after="0" w:afterAutospacing="0"/>
+              <w:jc w:val="center"/>
               <w:textAlignment w:val="baseline"/>
               <w:rPr>
                 <w:sz w:val="28"/>
@@ -234,6 +242,7 @@
             <w:pPr>
               <w:pStyle w:val="paragraph"/>
               <w:spacing w:before="0" w:beforeAutospacing="0" w:after="0" w:afterAutospacing="0"/>
+              <w:jc w:val="center"/>
               <w:textAlignment w:val="baseline"/>
               <w:rPr>
                 <w:sz w:val="28"/>
@@ -244,27 +253,31 @@
         </w:tc>
         <w:tc>
           <w:tcPr>
-            <w:tcW w:w="1587" w:type="dxa"/>
-          </w:tcPr>
-          <w:p>
-            <w:pPr>
-              <w:spacing w:after="160" w:line="259" w:lineRule="auto"/>
-              <w:rPr>
-                <w:rFonts w:ascii="Times New Roman" w:hAnsi="Times New Roman" w:cs="Times New Roman"/>
-                <w:b/>
-                <w:sz w:val="28"/>
-                <w:szCs w:val="28"/>
-              </w:rPr>
-            </w:pPr>
-          </w:p>
-        </w:tc>
-        <w:tc>
-          <w:tcPr>
-            <w:tcW w:w="1273" w:type="dxa"/>
-          </w:tcPr>
-          <w:p>
-            <w:pPr>
-              <w:spacing w:after="160" w:line="259" w:lineRule="auto"/>
+            <w:tcW w:w="1601" w:type="dxa"/>
+            <w:vAlign w:val="center"/>
+          </w:tcPr>
+          <w:p>
+            <w:pPr>
+              <w:spacing w:after="160" w:line="259" w:lineRule="auto"/>
+              <w:jc w:val="center"/>
+              <w:rPr>
+                <w:rFonts w:ascii="Times New Roman" w:hAnsi="Times New Roman" w:cs="Times New Roman"/>
+                <w:b/>
+                <w:sz w:val="28"/>
+                <w:szCs w:val="28"/>
+              </w:rPr>
+            </w:pPr>
+          </w:p>
+        </w:tc>
+        <w:tc>
+          <w:tcPr>
+            <w:tcW w:w="1284" w:type="dxa"/>
+            <w:vAlign w:val="center"/>
+          </w:tcPr>
+          <w:p>
+            <w:pPr>
+              <w:spacing w:after="160" w:line="259" w:lineRule="auto"/>
+              <w:jc w:val="center"/>
               <w:rPr>
                 <w:rFonts w:ascii="Times New Roman" w:hAnsi="Times New Roman" w:cs="Times New Roman"/>
                 <w:b/>
@@ -277,11 +290,12 @@
       </w:tr>
       <w:tr>
         <w:trPr>
-          <w:trHeight w:val="1191"/>
+          <w:trHeight w:val="1219"/>
         </w:trPr>
         <w:tc>
           <w:tcPr>
-            <w:tcW w:w="955" w:type="dxa"/>
+            <w:tcW w:w="1131" w:type="dxa"/>
+            <w:vAlign w:val="center"/>
           </w:tcPr>
           <w:p>
             <w:pPr>
@@ -307,62 +321,70 @@
         </w:tc>
         <w:tc>
           <w:tcPr>
-            <w:tcW w:w="6744" w:type="dxa"/>
-          </w:tcPr>
-          <w:p>
-            <w:pPr>
-              <w:pStyle w:val="paragraph"/>
-              <w:spacing w:before="0" w:beforeAutospacing="0" w:after="0" w:afterAutospacing="0"/>
-              <w:textAlignment w:val="baseline"/>
-              <w:rPr>
-                <w:sz w:val="28"/>
-              </w:rPr>
-            </w:pPr>
-          </w:p>
-          <w:p>
-            <w:pPr>
-              <w:pStyle w:val="paragraph"/>
-              <w:spacing w:before="0" w:beforeAutospacing="0" w:after="0" w:afterAutospacing="0"/>
-              <w:textAlignment w:val="baseline"/>
-              <w:rPr>
-                <w:sz w:val="28"/>
-              </w:rPr>
-            </w:pPr>
-          </w:p>
-          <w:p>
-            <w:pPr>
-              <w:pStyle w:val="paragraph"/>
-              <w:spacing w:before="0" w:beforeAutospacing="0" w:after="0" w:afterAutospacing="0"/>
-              <w:textAlignment w:val="baseline"/>
-              <w:rPr>
-                <w:sz w:val="28"/>
-              </w:rPr>
-            </w:pPr>
-          </w:p>
-        </w:tc>
-        <w:tc>
-          <w:tcPr>
-            <w:tcW w:w="1587" w:type="dxa"/>
-          </w:tcPr>
-          <w:p>
-            <w:pPr>
-              <w:spacing w:after="160" w:line="259" w:lineRule="auto"/>
-              <w:rPr>
-                <w:rFonts w:ascii="Times New Roman" w:hAnsi="Times New Roman" w:cs="Times New Roman"/>
-                <w:b/>
-                <w:sz w:val="28"/>
-                <w:szCs w:val="28"/>
-              </w:rPr>
-            </w:pPr>
-          </w:p>
-        </w:tc>
-        <w:tc>
-          <w:tcPr>
-            <w:tcW w:w="1273" w:type="dxa"/>
-          </w:tcPr>
-          <w:p>
-            <w:pPr>
-              <w:spacing w:after="160" w:line="259" w:lineRule="auto"/>
+            <w:tcW w:w="6638" w:type="dxa"/>
+            <w:vAlign w:val="center"/>
+          </w:tcPr>
+          <w:p>
+            <w:pPr>
+              <w:pStyle w:val="paragraph"/>
+              <w:spacing w:before="0" w:beforeAutospacing="0" w:after="0" w:afterAutospacing="0"/>
+              <w:jc w:val="center"/>
+              <w:textAlignment w:val="baseline"/>
+              <w:rPr>
+                <w:sz w:val="28"/>
+              </w:rPr>
+            </w:pPr>
+          </w:p>
+          <w:p>
+            <w:pPr>
+              <w:pStyle w:val="paragraph"/>
+              <w:spacing w:before="0" w:beforeAutospacing="0" w:after="0" w:afterAutospacing="0"/>
+              <w:jc w:val="center"/>
+              <w:textAlignment w:val="baseline"/>
+              <w:rPr>
+                <w:sz w:val="28"/>
+              </w:rPr>
+            </w:pPr>
+          </w:p>
+          <w:p>
+            <w:pPr>
+              <w:pStyle w:val="paragraph"/>
+              <w:spacing w:before="0" w:beforeAutospacing="0" w:after="0" w:afterAutospacing="0"/>
+              <w:jc w:val="center"/>
+              <w:textAlignment w:val="baseline"/>
+              <w:rPr>
+                <w:sz w:val="28"/>
+              </w:rPr>
+            </w:pPr>
+          </w:p>
+        </w:tc>
+        <w:tc>
+          <w:tcPr>
+            <w:tcW w:w="1601" w:type="dxa"/>
+            <w:vAlign w:val="center"/>
+          </w:tcPr>
+          <w:p>
+            <w:pPr>
+              <w:spacing w:after="160" w:line="259" w:lineRule="auto"/>
+              <w:jc w:val="center"/>
+              <w:rPr>
+                <w:rFonts w:ascii="Times New Roman" w:hAnsi="Times New Roman" w:cs="Times New Roman"/>
+                <w:b/>
+                <w:sz w:val="28"/>
+                <w:szCs w:val="28"/>
+              </w:rPr>
+            </w:pPr>
+          </w:p>
+        </w:tc>
+        <w:tc>
+          <w:tcPr>
+            <w:tcW w:w="1284" w:type="dxa"/>
+            <w:vAlign w:val="center"/>
+          </w:tcPr>
+          <w:p>
+            <w:pPr>
+              <w:spacing w:after="160" w:line="259" w:lineRule="auto"/>
+              <w:jc w:val="center"/>
               <w:rPr>
                 <w:rFonts w:ascii="Times New Roman" w:hAnsi="Times New Roman" w:cs="Times New Roman"/>
                 <w:b/>
@@ -375,11 +397,12 @@
       </w:tr>
       <w:tr>
         <w:trPr>
-          <w:trHeight w:val="1169"/>
+          <w:trHeight w:val="1196"/>
         </w:trPr>
         <w:tc>
           <w:tcPr>
-            <w:tcW w:w="955" w:type="dxa"/>
+            <w:tcW w:w="1131" w:type="dxa"/>
+            <w:vAlign w:val="center"/>
           </w:tcPr>
           <w:p>
             <w:pPr>
@@ -405,68 +428,76 @@
         </w:tc>
         <w:tc>
           <w:tcPr>
-            <w:tcW w:w="6744" w:type="dxa"/>
-          </w:tcPr>
-          <w:p>
-            <w:pPr>
-              <w:pStyle w:val="paragraph"/>
-              <w:spacing w:before="0" w:beforeAutospacing="0" w:after="0" w:afterAutospacing="0"/>
-              <w:textAlignment w:val="baseline"/>
-              <w:rPr>
-                <w:b/>
-                <w:sz w:val="28"/>
-                <w:szCs w:val="28"/>
-              </w:rPr>
-            </w:pPr>
-          </w:p>
-          <w:p>
-            <w:pPr>
-              <w:pStyle w:val="paragraph"/>
-              <w:spacing w:before="0" w:beforeAutospacing="0" w:after="0" w:afterAutospacing="0"/>
-              <w:textAlignment w:val="baseline"/>
-              <w:rPr>
-                <w:b/>
-                <w:sz w:val="28"/>
-                <w:szCs w:val="28"/>
-              </w:rPr>
-            </w:pPr>
-          </w:p>
-          <w:p>
-            <w:pPr>
-              <w:pStyle w:val="paragraph"/>
-              <w:spacing w:before="0" w:beforeAutospacing="0" w:after="0" w:afterAutospacing="0"/>
-              <w:textAlignment w:val="baseline"/>
-              <w:rPr>
-                <w:b/>
-                <w:sz w:val="28"/>
-                <w:szCs w:val="28"/>
-              </w:rPr>
-            </w:pPr>
-          </w:p>
-        </w:tc>
-        <w:tc>
-          <w:tcPr>
-            <w:tcW w:w="1587" w:type="dxa"/>
-          </w:tcPr>
-          <w:p>
-            <w:pPr>
-              <w:spacing w:after="160" w:line="259" w:lineRule="auto"/>
-              <w:rPr>
-                <w:rFonts w:ascii="Times New Roman" w:hAnsi="Times New Roman" w:cs="Times New Roman"/>
-                <w:b/>
-                <w:sz w:val="28"/>
-                <w:szCs w:val="28"/>
-              </w:rPr>
-            </w:pPr>
-          </w:p>
-        </w:tc>
-        <w:tc>
-          <w:tcPr>
-            <w:tcW w:w="1273" w:type="dxa"/>
-          </w:tcPr>
-          <w:p>
-            <w:pPr>
-              <w:spacing w:after="160" w:line="259" w:lineRule="auto"/>
+            <w:tcW w:w="6638" w:type="dxa"/>
+            <w:vAlign w:val="center"/>
+          </w:tcPr>
+          <w:p>
+            <w:pPr>
+              <w:pStyle w:val="paragraph"/>
+              <w:spacing w:before="0" w:beforeAutospacing="0" w:after="0" w:afterAutospacing="0"/>
+              <w:jc w:val="center"/>
+              <w:textAlignment w:val="baseline"/>
+              <w:rPr>
+                <w:b/>
+                <w:sz w:val="28"/>
+                <w:szCs w:val="28"/>
+              </w:rPr>
+            </w:pPr>
+          </w:p>
+          <w:p>
+            <w:pPr>
+              <w:pStyle w:val="paragraph"/>
+              <w:spacing w:before="0" w:beforeAutospacing="0" w:after="0" w:afterAutospacing="0"/>
+              <w:jc w:val="center"/>
+              <w:textAlignment w:val="baseline"/>
+              <w:rPr>
+                <w:b/>
+                <w:sz w:val="28"/>
+                <w:szCs w:val="28"/>
+              </w:rPr>
+            </w:pPr>
+          </w:p>
+          <w:p>
+            <w:pPr>
+              <w:pStyle w:val="paragraph"/>
+              <w:spacing w:before="0" w:beforeAutospacing="0" w:after="0" w:afterAutospacing="0"/>
+              <w:jc w:val="center"/>
+              <w:textAlignment w:val="baseline"/>
+              <w:rPr>
+                <w:b/>
+                <w:sz w:val="28"/>
+                <w:szCs w:val="28"/>
+              </w:rPr>
+            </w:pPr>
+          </w:p>
+        </w:tc>
+        <w:tc>
+          <w:tcPr>
+            <w:tcW w:w="1601" w:type="dxa"/>
+            <w:vAlign w:val="center"/>
+          </w:tcPr>
+          <w:p>
+            <w:pPr>
+              <w:spacing w:after="160" w:line="259" w:lineRule="auto"/>
+              <w:jc w:val="center"/>
+              <w:rPr>
+                <w:rFonts w:ascii="Times New Roman" w:hAnsi="Times New Roman" w:cs="Times New Roman"/>
+                <w:b/>
+                <w:sz w:val="28"/>
+                <w:szCs w:val="28"/>
+              </w:rPr>
+            </w:pPr>
+          </w:p>
+        </w:tc>
+        <w:tc>
+          <w:tcPr>
+            <w:tcW w:w="1284" w:type="dxa"/>
+            <w:vAlign w:val="center"/>
+          </w:tcPr>
+          <w:p>
+            <w:pPr>
+              <w:spacing w:after="160" w:line="259" w:lineRule="auto"/>
+              <w:jc w:val="center"/>
               <w:rPr>
                 <w:rFonts w:ascii="Times New Roman" w:hAnsi="Times New Roman" w:cs="Times New Roman"/>
                 <w:b/>
@@ -479,11 +510,12 @@
       </w:tr>
       <w:tr>
         <w:trPr>
-          <w:trHeight w:val="1185"/>
+          <w:trHeight w:val="1213"/>
         </w:trPr>
         <w:tc>
           <w:tcPr>
-            <w:tcW w:w="955" w:type="dxa"/>
+            <w:tcW w:w="1131" w:type="dxa"/>
+            <w:vAlign w:val="center"/>
           </w:tcPr>
           <w:p>
             <w:pPr>
@@ -509,62 +541,70 @@
         </w:tc>
         <w:tc>
           <w:tcPr>
-            <w:tcW w:w="6744" w:type="dxa"/>
-          </w:tcPr>
-          <w:p>
-            <w:pPr>
-              <w:pStyle w:val="paragraph"/>
-              <w:spacing w:before="0" w:beforeAutospacing="0" w:after="0" w:afterAutospacing="0"/>
-              <w:textAlignment w:val="baseline"/>
-              <w:rPr>
-                <w:sz w:val="28"/>
-              </w:rPr>
-            </w:pPr>
-          </w:p>
-          <w:p>
-            <w:pPr>
-              <w:pStyle w:val="paragraph"/>
-              <w:spacing w:before="0" w:beforeAutospacing="0" w:after="0" w:afterAutospacing="0"/>
-              <w:textAlignment w:val="baseline"/>
-              <w:rPr>
-                <w:sz w:val="28"/>
-              </w:rPr>
-            </w:pPr>
-          </w:p>
-          <w:p>
-            <w:pPr>
-              <w:pStyle w:val="paragraph"/>
-              <w:spacing w:before="0" w:beforeAutospacing="0" w:after="0" w:afterAutospacing="0"/>
-              <w:textAlignment w:val="baseline"/>
-              <w:rPr>
-                <w:sz w:val="28"/>
-              </w:rPr>
-            </w:pPr>
-          </w:p>
-        </w:tc>
-        <w:tc>
-          <w:tcPr>
-            <w:tcW w:w="1587" w:type="dxa"/>
-          </w:tcPr>
-          <w:p>
-            <w:pPr>
-              <w:spacing w:after="160" w:line="259" w:lineRule="auto"/>
-              <w:rPr>
-                <w:rFonts w:ascii="Times New Roman" w:hAnsi="Times New Roman" w:cs="Times New Roman"/>
-                <w:b/>
-                <w:sz w:val="28"/>
-                <w:szCs w:val="28"/>
-              </w:rPr>
-            </w:pPr>
-          </w:p>
-        </w:tc>
-        <w:tc>
-          <w:tcPr>
-            <w:tcW w:w="1273" w:type="dxa"/>
-          </w:tcPr>
-          <w:p>
-            <w:pPr>
-              <w:spacing w:after="160" w:line="259" w:lineRule="auto"/>
+            <w:tcW w:w="6638" w:type="dxa"/>
+            <w:vAlign w:val="center"/>
+          </w:tcPr>
+          <w:p>
+            <w:pPr>
+              <w:pStyle w:val="paragraph"/>
+              <w:spacing w:before="0" w:beforeAutospacing="0" w:after="0" w:afterAutospacing="0"/>
+              <w:jc w:val="center"/>
+              <w:textAlignment w:val="baseline"/>
+              <w:rPr>
+                <w:sz w:val="28"/>
+              </w:rPr>
+            </w:pPr>
+          </w:p>
+          <w:p>
+            <w:pPr>
+              <w:pStyle w:val="paragraph"/>
+              <w:spacing w:before="0" w:beforeAutospacing="0" w:after="0" w:afterAutospacing="0"/>
+              <w:jc w:val="center"/>
+              <w:textAlignment w:val="baseline"/>
+              <w:rPr>
+                <w:sz w:val="28"/>
+              </w:rPr>
+            </w:pPr>
+          </w:p>
+          <w:p>
+            <w:pPr>
+              <w:pStyle w:val="paragraph"/>
+              <w:spacing w:before="0" w:beforeAutospacing="0" w:after="0" w:afterAutospacing="0"/>
+              <w:jc w:val="center"/>
+              <w:textAlignment w:val="baseline"/>
+              <w:rPr>
+                <w:sz w:val="28"/>
+              </w:rPr>
+            </w:pPr>
+          </w:p>
+        </w:tc>
+        <w:tc>
+          <w:tcPr>
+            <w:tcW w:w="1601" w:type="dxa"/>
+            <w:vAlign w:val="center"/>
+          </w:tcPr>
+          <w:p>
+            <w:pPr>
+              <w:spacing w:after="160" w:line="259" w:lineRule="auto"/>
+              <w:jc w:val="center"/>
+              <w:rPr>
+                <w:rFonts w:ascii="Times New Roman" w:hAnsi="Times New Roman" w:cs="Times New Roman"/>
+                <w:b/>
+                <w:sz w:val="28"/>
+                <w:szCs w:val="28"/>
+              </w:rPr>
+            </w:pPr>
+          </w:p>
+        </w:tc>
+        <w:tc>
+          <w:tcPr>
+            <w:tcW w:w="1284" w:type="dxa"/>
+            <w:vAlign w:val="center"/>
+          </w:tcPr>
+          <w:p>
+            <w:pPr>
+              <w:spacing w:after="160" w:line="259" w:lineRule="auto"/>
+              <w:jc w:val="center"/>
               <w:rPr>
                 <w:rFonts w:ascii="Times New Roman" w:hAnsi="Times New Roman" w:cs="Times New Roman"/>
                 <w:b/>
@@ -577,11 +617,12 @@
       </w:tr>
       <w:tr>
         <w:trPr>
-          <w:trHeight w:val="1182"/>
+          <w:trHeight w:val="1209"/>
         </w:trPr>
         <w:tc>
           <w:tcPr>
-            <w:tcW w:w="955" w:type="dxa"/>
+            <w:tcW w:w="1131" w:type="dxa"/>
+            <w:vAlign w:val="center"/>
           </w:tcPr>
           <w:p>
             <w:pPr>
@@ -607,62 +648,70 @@
         </w:tc>
         <w:tc>
           <w:tcPr>
-            <w:tcW w:w="6744" w:type="dxa"/>
-          </w:tcPr>
-          <w:p>
-            <w:pPr>
-              <w:pStyle w:val="paragraph"/>
-              <w:spacing w:before="0" w:beforeAutospacing="0" w:after="0" w:afterAutospacing="0"/>
-              <w:textAlignment w:val="baseline"/>
-              <w:rPr>
-                <w:sz w:val="28"/>
-              </w:rPr>
-            </w:pPr>
-          </w:p>
-          <w:p>
-            <w:pPr>
-              <w:pStyle w:val="paragraph"/>
-              <w:spacing w:before="0" w:beforeAutospacing="0" w:after="0" w:afterAutospacing="0"/>
-              <w:textAlignment w:val="baseline"/>
-              <w:rPr>
-                <w:sz w:val="28"/>
-              </w:rPr>
-            </w:pPr>
-          </w:p>
-          <w:p>
-            <w:pPr>
-              <w:pStyle w:val="paragraph"/>
-              <w:spacing w:before="0" w:beforeAutospacing="0" w:after="0" w:afterAutospacing="0"/>
-              <w:textAlignment w:val="baseline"/>
-              <w:rPr>
-                <w:sz w:val="28"/>
-              </w:rPr>
-            </w:pPr>
-          </w:p>
-        </w:tc>
-        <w:tc>
-          <w:tcPr>
-            <w:tcW w:w="1587" w:type="dxa"/>
-          </w:tcPr>
-          <w:p>
-            <w:pPr>
-              <w:spacing w:after="160" w:line="259" w:lineRule="auto"/>
-              <w:rPr>
-                <w:rFonts w:ascii="Times New Roman" w:hAnsi="Times New Roman" w:cs="Times New Roman"/>
-                <w:b/>
-                <w:sz w:val="28"/>
-                <w:szCs w:val="28"/>
-              </w:rPr>
-            </w:pPr>
-          </w:p>
-        </w:tc>
-        <w:tc>
-          <w:tcPr>
-            <w:tcW w:w="1273" w:type="dxa"/>
-          </w:tcPr>
-          <w:p>
-            <w:pPr>
-              <w:spacing w:after="160" w:line="259" w:lineRule="auto"/>
+            <w:tcW w:w="6638" w:type="dxa"/>
+            <w:vAlign w:val="center"/>
+          </w:tcPr>
+          <w:p>
+            <w:pPr>
+              <w:pStyle w:val="paragraph"/>
+              <w:spacing w:before="0" w:beforeAutospacing="0" w:after="0" w:afterAutospacing="0"/>
+              <w:jc w:val="center"/>
+              <w:textAlignment w:val="baseline"/>
+              <w:rPr>
+                <w:sz w:val="28"/>
+              </w:rPr>
+            </w:pPr>
+          </w:p>
+          <w:p>
+            <w:pPr>
+              <w:pStyle w:val="paragraph"/>
+              <w:spacing w:before="0" w:beforeAutospacing="0" w:after="0" w:afterAutospacing="0"/>
+              <w:jc w:val="center"/>
+              <w:textAlignment w:val="baseline"/>
+              <w:rPr>
+                <w:sz w:val="28"/>
+              </w:rPr>
+            </w:pPr>
+          </w:p>
+          <w:p>
+            <w:pPr>
+              <w:pStyle w:val="paragraph"/>
+              <w:spacing w:before="0" w:beforeAutospacing="0" w:after="0" w:afterAutospacing="0"/>
+              <w:jc w:val="center"/>
+              <w:textAlignment w:val="baseline"/>
+              <w:rPr>
+                <w:sz w:val="28"/>
+              </w:rPr>
+            </w:pPr>
+          </w:p>
+        </w:tc>
+        <w:tc>
+          <w:tcPr>
+            <w:tcW w:w="1601" w:type="dxa"/>
+            <w:vAlign w:val="center"/>
+          </w:tcPr>
+          <w:p>
+            <w:pPr>
+              <w:spacing w:after="160" w:line="259" w:lineRule="auto"/>
+              <w:jc w:val="center"/>
+              <w:rPr>
+                <w:rFonts w:ascii="Times New Roman" w:hAnsi="Times New Roman" w:cs="Times New Roman"/>
+                <w:b/>
+                <w:sz w:val="28"/>
+                <w:szCs w:val="28"/>
+              </w:rPr>
+            </w:pPr>
+          </w:p>
+        </w:tc>
+        <w:tc>
+          <w:tcPr>
+            <w:tcW w:w="1284" w:type="dxa"/>
+            <w:vAlign w:val="center"/>
+          </w:tcPr>
+          <w:p>
+            <w:pPr>
+              <w:spacing w:after="160" w:line="259" w:lineRule="auto"/>
+              <w:jc w:val="center"/>
               <w:rPr>
                 <w:rFonts w:ascii="Times New Roman" w:hAnsi="Times New Roman" w:cs="Times New Roman"/>
                 <w:b/>
@@ -675,11 +724,12 @@
       </w:tr>
       <w:tr>
         <w:trPr>
-          <w:trHeight w:val="1180"/>
+          <w:trHeight w:val="1208"/>
         </w:trPr>
         <w:tc>
           <w:tcPr>
-            <w:tcW w:w="955" w:type="dxa"/>
+            <w:tcW w:w="1131" w:type="dxa"/>
+            <w:vAlign w:val="center"/>
           </w:tcPr>
           <w:p>
             <w:pPr>
@@ -705,68 +755,76 @@
         </w:tc>
         <w:tc>
           <w:tcPr>
-            <w:tcW w:w="6744" w:type="dxa"/>
-          </w:tcPr>
-          <w:p>
-            <w:pPr>
-              <w:pStyle w:val="paragraph"/>
-              <w:spacing w:before="0" w:beforeAutospacing="0" w:after="0" w:afterAutospacing="0"/>
-              <w:textAlignment w:val="baseline"/>
-              <w:rPr>
-                <w:b/>
-                <w:sz w:val="28"/>
-                <w:szCs w:val="28"/>
-              </w:rPr>
-            </w:pPr>
-          </w:p>
-          <w:p>
-            <w:pPr>
-              <w:pStyle w:val="paragraph"/>
-              <w:spacing w:before="0" w:beforeAutospacing="0" w:after="0" w:afterAutospacing="0"/>
-              <w:textAlignment w:val="baseline"/>
-              <w:rPr>
-                <w:b/>
-                <w:sz w:val="28"/>
-                <w:szCs w:val="28"/>
-              </w:rPr>
-            </w:pPr>
-          </w:p>
-          <w:p>
-            <w:pPr>
-              <w:pStyle w:val="paragraph"/>
-              <w:spacing w:before="0" w:beforeAutospacing="0" w:after="0" w:afterAutospacing="0"/>
-              <w:textAlignment w:val="baseline"/>
-              <w:rPr>
-                <w:b/>
-                <w:sz w:val="28"/>
-                <w:szCs w:val="28"/>
-              </w:rPr>
-            </w:pPr>
-          </w:p>
-        </w:tc>
-        <w:tc>
-          <w:tcPr>
-            <w:tcW w:w="1587" w:type="dxa"/>
-          </w:tcPr>
-          <w:p>
-            <w:pPr>
-              <w:spacing w:after="160" w:line="259" w:lineRule="auto"/>
-              <w:rPr>
-                <w:rFonts w:ascii="Times New Roman" w:hAnsi="Times New Roman" w:cs="Times New Roman"/>
-                <w:b/>
-                <w:sz w:val="28"/>
-                <w:szCs w:val="28"/>
-              </w:rPr>
-            </w:pPr>
-          </w:p>
-        </w:tc>
-        <w:tc>
-          <w:tcPr>
-            <w:tcW w:w="1273" w:type="dxa"/>
-          </w:tcPr>
-          <w:p>
-            <w:pPr>
-              <w:spacing w:after="160" w:line="259" w:lineRule="auto"/>
+            <w:tcW w:w="6638" w:type="dxa"/>
+            <w:vAlign w:val="center"/>
+          </w:tcPr>
+          <w:p>
+            <w:pPr>
+              <w:pStyle w:val="paragraph"/>
+              <w:spacing w:before="0" w:beforeAutospacing="0" w:after="0" w:afterAutospacing="0"/>
+              <w:jc w:val="center"/>
+              <w:textAlignment w:val="baseline"/>
+              <w:rPr>
+                <w:b/>
+                <w:sz w:val="28"/>
+                <w:szCs w:val="28"/>
+              </w:rPr>
+            </w:pPr>
+          </w:p>
+          <w:p>
+            <w:pPr>
+              <w:pStyle w:val="paragraph"/>
+              <w:spacing w:before="0" w:beforeAutospacing="0" w:after="0" w:afterAutospacing="0"/>
+              <w:jc w:val="center"/>
+              <w:textAlignment w:val="baseline"/>
+              <w:rPr>
+                <w:b/>
+                <w:sz w:val="28"/>
+                <w:szCs w:val="28"/>
+              </w:rPr>
+            </w:pPr>
+          </w:p>
+          <w:p>
+            <w:pPr>
+              <w:pStyle w:val="paragraph"/>
+              <w:spacing w:before="0" w:beforeAutospacing="0" w:after="0" w:afterAutospacing="0"/>
+              <w:jc w:val="center"/>
+              <w:textAlignment w:val="baseline"/>
+              <w:rPr>
+                <w:b/>
+                <w:sz w:val="28"/>
+                <w:szCs w:val="28"/>
+              </w:rPr>
+            </w:pPr>
+          </w:p>
+        </w:tc>
+        <w:tc>
+          <w:tcPr>
+            <w:tcW w:w="1601" w:type="dxa"/>
+            <w:vAlign w:val="center"/>
+          </w:tcPr>
+          <w:p>
+            <w:pPr>
+              <w:spacing w:after="160" w:line="259" w:lineRule="auto"/>
+              <w:jc w:val="center"/>
+              <w:rPr>
+                <w:rFonts w:ascii="Times New Roman" w:hAnsi="Times New Roman" w:cs="Times New Roman"/>
+                <w:b/>
+                <w:sz w:val="28"/>
+                <w:szCs w:val="28"/>
+              </w:rPr>
+            </w:pPr>
+          </w:p>
+        </w:tc>
+        <w:tc>
+          <w:tcPr>
+            <w:tcW w:w="1284" w:type="dxa"/>
+            <w:vAlign w:val="center"/>
+          </w:tcPr>
+          <w:p>
+            <w:pPr>
+              <w:spacing w:after="160" w:line="259" w:lineRule="auto"/>
+              <w:jc w:val="center"/>
               <w:rPr>
                 <w:rFonts w:ascii="Times New Roman" w:hAnsi="Times New Roman" w:cs="Times New Roman"/>
                 <w:b/>
@@ -779,11 +837,12 @@
       </w:tr>
       <w:tr>
         <w:trPr>
-          <w:trHeight w:val="1156"/>
+          <w:trHeight w:val="1183"/>
         </w:trPr>
         <w:tc>
           <w:tcPr>
-            <w:tcW w:w="955" w:type="dxa"/>
+            <w:tcW w:w="1131" w:type="dxa"/>
+            <w:vAlign w:val="center"/>
           </w:tcPr>
           <w:p>
             <w:pPr>
@@ -809,62 +868,70 @@
         </w:tc>
         <w:tc>
           <w:tcPr>
-            <w:tcW w:w="6744" w:type="dxa"/>
-          </w:tcPr>
-          <w:p>
-            <w:pPr>
-              <w:pStyle w:val="paragraph"/>
-              <w:spacing w:before="0" w:beforeAutospacing="0" w:after="0" w:afterAutospacing="0"/>
-              <w:textAlignment w:val="baseline"/>
-              <w:rPr>
-                <w:sz w:val="28"/>
-              </w:rPr>
-            </w:pPr>
-          </w:p>
-          <w:p>
-            <w:pPr>
-              <w:pStyle w:val="paragraph"/>
-              <w:spacing w:before="0" w:beforeAutospacing="0" w:after="0" w:afterAutospacing="0"/>
-              <w:textAlignment w:val="baseline"/>
-              <w:rPr>
-                <w:sz w:val="28"/>
-              </w:rPr>
-            </w:pPr>
-          </w:p>
-          <w:p>
-            <w:pPr>
-              <w:pStyle w:val="paragraph"/>
-              <w:spacing w:before="0" w:beforeAutospacing="0" w:after="0" w:afterAutospacing="0"/>
-              <w:textAlignment w:val="baseline"/>
-              <w:rPr>
-                <w:sz w:val="28"/>
-              </w:rPr>
-            </w:pPr>
-          </w:p>
-        </w:tc>
-        <w:tc>
-          <w:tcPr>
-            <w:tcW w:w="1587" w:type="dxa"/>
-          </w:tcPr>
-          <w:p>
-            <w:pPr>
-              <w:spacing w:after="160" w:line="259" w:lineRule="auto"/>
-              <w:rPr>
-                <w:rFonts w:ascii="Times New Roman" w:hAnsi="Times New Roman" w:cs="Times New Roman"/>
-                <w:b/>
-                <w:sz w:val="28"/>
-                <w:szCs w:val="28"/>
-              </w:rPr>
-            </w:pPr>
-          </w:p>
-        </w:tc>
-        <w:tc>
-          <w:tcPr>
-            <w:tcW w:w="1273" w:type="dxa"/>
-          </w:tcPr>
-          <w:p>
-            <w:pPr>
-              <w:spacing w:after="160" w:line="259" w:lineRule="auto"/>
+            <w:tcW w:w="6638" w:type="dxa"/>
+            <w:vAlign w:val="center"/>
+          </w:tcPr>
+          <w:p>
+            <w:pPr>
+              <w:pStyle w:val="paragraph"/>
+              <w:spacing w:before="0" w:beforeAutospacing="0" w:after="0" w:afterAutospacing="0"/>
+              <w:jc w:val="center"/>
+              <w:textAlignment w:val="baseline"/>
+              <w:rPr>
+                <w:sz w:val="28"/>
+              </w:rPr>
+            </w:pPr>
+          </w:p>
+          <w:p>
+            <w:pPr>
+              <w:pStyle w:val="paragraph"/>
+              <w:spacing w:before="0" w:beforeAutospacing="0" w:after="0" w:afterAutospacing="0"/>
+              <w:jc w:val="center"/>
+              <w:textAlignment w:val="baseline"/>
+              <w:rPr>
+                <w:sz w:val="28"/>
+              </w:rPr>
+            </w:pPr>
+          </w:p>
+          <w:p>
+            <w:pPr>
+              <w:pStyle w:val="paragraph"/>
+              <w:spacing w:before="0" w:beforeAutospacing="0" w:after="0" w:afterAutospacing="0"/>
+              <w:jc w:val="center"/>
+              <w:textAlignment w:val="baseline"/>
+              <w:rPr>
+                <w:sz w:val="28"/>
+              </w:rPr>
+            </w:pPr>
+          </w:p>
+        </w:tc>
+        <w:tc>
+          <w:tcPr>
+            <w:tcW w:w="1601" w:type="dxa"/>
+            <w:vAlign w:val="center"/>
+          </w:tcPr>
+          <w:p>
+            <w:pPr>
+              <w:spacing w:after="160" w:line="259" w:lineRule="auto"/>
+              <w:jc w:val="center"/>
+              <w:rPr>
+                <w:rFonts w:ascii="Times New Roman" w:hAnsi="Times New Roman" w:cs="Times New Roman"/>
+                <w:b/>
+                <w:sz w:val="28"/>
+                <w:szCs w:val="28"/>
+              </w:rPr>
+            </w:pPr>
+          </w:p>
+        </w:tc>
+        <w:tc>
+          <w:tcPr>
+            <w:tcW w:w="1284" w:type="dxa"/>
+            <w:vAlign w:val="center"/>
+          </w:tcPr>
+          <w:p>
+            <w:pPr>
+              <w:spacing w:after="160" w:line="259" w:lineRule="auto"/>
+              <w:jc w:val="center"/>
               <w:rPr>
                 <w:rFonts w:ascii="Times New Roman" w:hAnsi="Times New Roman" w:cs="Times New Roman"/>
                 <w:b/>
@@ -877,11 +944,12 @@
       </w:tr>
       <w:tr>
         <w:trPr>
-          <w:trHeight w:val="1174"/>
+          <w:trHeight w:val="1201"/>
         </w:trPr>
         <w:tc>
           <w:tcPr>
-            <w:tcW w:w="955" w:type="dxa"/>
+            <w:tcW w:w="1131" w:type="dxa"/>
+            <w:vAlign w:val="center"/>
           </w:tcPr>
           <w:p>
             <w:pPr>
@@ -907,62 +975,70 @@
         </w:tc>
         <w:tc>
           <w:tcPr>
-            <w:tcW w:w="6744" w:type="dxa"/>
-          </w:tcPr>
-          <w:p>
-            <w:pPr>
-              <w:pStyle w:val="paragraph"/>
-              <w:spacing w:before="0" w:beforeAutospacing="0" w:after="0" w:afterAutospacing="0"/>
-              <w:textAlignment w:val="baseline"/>
-              <w:rPr>
-                <w:sz w:val="28"/>
-              </w:rPr>
-            </w:pPr>
-          </w:p>
-          <w:p>
-            <w:pPr>
-              <w:pStyle w:val="paragraph"/>
-              <w:spacing w:before="0" w:beforeAutospacing="0" w:after="0" w:afterAutospacing="0"/>
-              <w:textAlignment w:val="baseline"/>
-              <w:rPr>
-                <w:sz w:val="28"/>
-              </w:rPr>
-            </w:pPr>
-          </w:p>
-          <w:p>
-            <w:pPr>
-              <w:pStyle w:val="paragraph"/>
-              <w:spacing w:before="0" w:beforeAutospacing="0" w:after="0" w:afterAutospacing="0"/>
-              <w:textAlignment w:val="baseline"/>
-              <w:rPr>
-                <w:sz w:val="28"/>
-              </w:rPr>
-            </w:pPr>
-          </w:p>
-        </w:tc>
-        <w:tc>
-          <w:tcPr>
-            <w:tcW w:w="1587" w:type="dxa"/>
-          </w:tcPr>
-          <w:p>
-            <w:pPr>
-              <w:spacing w:after="160" w:line="259" w:lineRule="auto"/>
-              <w:rPr>
-                <w:rFonts w:ascii="Times New Roman" w:hAnsi="Times New Roman" w:cs="Times New Roman"/>
-                <w:b/>
-                <w:sz w:val="28"/>
-                <w:szCs w:val="28"/>
-              </w:rPr>
-            </w:pPr>
-          </w:p>
-        </w:tc>
-        <w:tc>
-          <w:tcPr>
-            <w:tcW w:w="1273" w:type="dxa"/>
-          </w:tcPr>
-          <w:p>
-            <w:pPr>
-              <w:spacing w:after="160" w:line="259" w:lineRule="auto"/>
+            <w:tcW w:w="6638" w:type="dxa"/>
+            <w:vAlign w:val="center"/>
+          </w:tcPr>
+          <w:p>
+            <w:pPr>
+              <w:pStyle w:val="paragraph"/>
+              <w:spacing w:before="0" w:beforeAutospacing="0" w:after="0" w:afterAutospacing="0"/>
+              <w:jc w:val="center"/>
+              <w:textAlignment w:val="baseline"/>
+              <w:rPr>
+                <w:sz w:val="28"/>
+              </w:rPr>
+            </w:pPr>
+          </w:p>
+          <w:p>
+            <w:pPr>
+              <w:pStyle w:val="paragraph"/>
+              <w:spacing w:before="0" w:beforeAutospacing="0" w:after="0" w:afterAutospacing="0"/>
+              <w:jc w:val="center"/>
+              <w:textAlignment w:val="baseline"/>
+              <w:rPr>
+                <w:sz w:val="28"/>
+              </w:rPr>
+            </w:pPr>
+          </w:p>
+          <w:p>
+            <w:pPr>
+              <w:pStyle w:val="paragraph"/>
+              <w:spacing w:before="0" w:beforeAutospacing="0" w:after="0" w:afterAutospacing="0"/>
+              <w:jc w:val="center"/>
+              <w:textAlignment w:val="baseline"/>
+              <w:rPr>
+                <w:sz w:val="28"/>
+              </w:rPr>
+            </w:pPr>
+          </w:p>
+        </w:tc>
+        <w:tc>
+          <w:tcPr>
+            <w:tcW w:w="1601" w:type="dxa"/>
+            <w:vAlign w:val="center"/>
+          </w:tcPr>
+          <w:p>
+            <w:pPr>
+              <w:spacing w:after="160" w:line="259" w:lineRule="auto"/>
+              <w:jc w:val="center"/>
+              <w:rPr>
+                <w:rFonts w:ascii="Times New Roman" w:hAnsi="Times New Roman" w:cs="Times New Roman"/>
+                <w:b/>
+                <w:sz w:val="28"/>
+                <w:szCs w:val="28"/>
+              </w:rPr>
+            </w:pPr>
+          </w:p>
+        </w:tc>
+        <w:tc>
+          <w:tcPr>
+            <w:tcW w:w="1284" w:type="dxa"/>
+            <w:vAlign w:val="center"/>
+          </w:tcPr>
+          <w:p>
+            <w:pPr>
+              <w:spacing w:after="160" w:line="259" w:lineRule="auto"/>
+              <w:jc w:val="center"/>
               <w:rPr>
                 <w:rFonts w:ascii="Times New Roman" w:hAnsi="Times New Roman" w:cs="Times New Roman"/>
                 <w:b/>
@@ -975,11 +1051,12 @@
       </w:tr>
       <w:tr>
         <w:trPr>
-          <w:trHeight w:val="1170"/>
+          <w:trHeight w:val="1197"/>
         </w:trPr>
         <w:tc>
           <w:tcPr>
-            <w:tcW w:w="955" w:type="dxa"/>
+            <w:tcW w:w="1131" w:type="dxa"/>
+            <w:vAlign w:val="center"/>
           </w:tcPr>
           <w:p>
             <w:pPr>
@@ -1005,62 +1082,70 @@
         </w:tc>
         <w:tc>
           <w:tcPr>
-            <w:tcW w:w="6744" w:type="dxa"/>
-          </w:tcPr>
-          <w:p>
-            <w:pPr>
-              <w:pStyle w:val="paragraph"/>
-              <w:spacing w:before="0" w:beforeAutospacing="0" w:after="0" w:afterAutospacing="0"/>
-              <w:textAlignment w:val="baseline"/>
-              <w:rPr>
-                <w:sz w:val="28"/>
-              </w:rPr>
-            </w:pPr>
-          </w:p>
-          <w:p>
-            <w:pPr>
-              <w:pStyle w:val="paragraph"/>
-              <w:spacing w:before="0" w:beforeAutospacing="0" w:after="0" w:afterAutospacing="0"/>
-              <w:textAlignment w:val="baseline"/>
-              <w:rPr>
-                <w:sz w:val="28"/>
-              </w:rPr>
-            </w:pPr>
-          </w:p>
-          <w:p>
-            <w:pPr>
-              <w:pStyle w:val="paragraph"/>
-              <w:spacing w:before="0" w:beforeAutospacing="0" w:after="0" w:afterAutospacing="0"/>
-              <w:textAlignment w:val="baseline"/>
-              <w:rPr>
-                <w:sz w:val="28"/>
-              </w:rPr>
-            </w:pPr>
-          </w:p>
-        </w:tc>
-        <w:tc>
-          <w:tcPr>
-            <w:tcW w:w="1587" w:type="dxa"/>
-          </w:tcPr>
-          <w:p>
-            <w:pPr>
-              <w:spacing w:after="160" w:line="259" w:lineRule="auto"/>
-              <w:rPr>
-                <w:rFonts w:ascii="Times New Roman" w:hAnsi="Times New Roman" w:cs="Times New Roman"/>
-                <w:b/>
-                <w:sz w:val="28"/>
-                <w:szCs w:val="28"/>
-              </w:rPr>
-            </w:pPr>
-          </w:p>
-        </w:tc>
-        <w:tc>
-          <w:tcPr>
-            <w:tcW w:w="1273" w:type="dxa"/>
-          </w:tcPr>
-          <w:p>
-            <w:pPr>
-              <w:spacing w:after="160" w:line="259" w:lineRule="auto"/>
+            <w:tcW w:w="6638" w:type="dxa"/>
+            <w:vAlign w:val="center"/>
+          </w:tcPr>
+          <w:p>
+            <w:pPr>
+              <w:pStyle w:val="paragraph"/>
+              <w:spacing w:before="0" w:beforeAutospacing="0" w:after="0" w:afterAutospacing="0"/>
+              <w:jc w:val="center"/>
+              <w:textAlignment w:val="baseline"/>
+              <w:rPr>
+                <w:sz w:val="28"/>
+              </w:rPr>
+            </w:pPr>
+          </w:p>
+          <w:p>
+            <w:pPr>
+              <w:pStyle w:val="paragraph"/>
+              <w:spacing w:before="0" w:beforeAutospacing="0" w:after="0" w:afterAutospacing="0"/>
+              <w:jc w:val="center"/>
+              <w:textAlignment w:val="baseline"/>
+              <w:rPr>
+                <w:sz w:val="28"/>
+              </w:rPr>
+            </w:pPr>
+          </w:p>
+          <w:p>
+            <w:pPr>
+              <w:pStyle w:val="paragraph"/>
+              <w:spacing w:before="0" w:beforeAutospacing="0" w:after="0" w:afterAutospacing="0"/>
+              <w:jc w:val="center"/>
+              <w:textAlignment w:val="baseline"/>
+              <w:rPr>
+                <w:sz w:val="28"/>
+              </w:rPr>
+            </w:pPr>
+          </w:p>
+        </w:tc>
+        <w:tc>
+          <w:tcPr>
+            <w:tcW w:w="1601" w:type="dxa"/>
+            <w:vAlign w:val="center"/>
+          </w:tcPr>
+          <w:p>
+            <w:pPr>
+              <w:spacing w:after="160" w:line="259" w:lineRule="auto"/>
+              <w:jc w:val="center"/>
+              <w:rPr>
+                <w:rFonts w:ascii="Times New Roman" w:hAnsi="Times New Roman" w:cs="Times New Roman"/>
+                <w:b/>
+                <w:sz w:val="28"/>
+                <w:szCs w:val="28"/>
+              </w:rPr>
+            </w:pPr>
+          </w:p>
+        </w:tc>
+        <w:tc>
+          <w:tcPr>
+            <w:tcW w:w="1284" w:type="dxa"/>
+            <w:vAlign w:val="center"/>
+          </w:tcPr>
+          <w:p>
+            <w:pPr>
+              <w:spacing w:after="160" w:line="259" w:lineRule="auto"/>
+              <w:jc w:val="center"/>
               <w:rPr>
                 <w:rFonts w:ascii="Times New Roman" w:hAnsi="Times New Roman" w:cs="Times New Roman"/>
                 <w:b/>
@@ -1073,11 +1158,12 @@
       </w:tr>
       <w:tr>
         <w:trPr>
-          <w:trHeight w:val="1187"/>
+          <w:trHeight w:val="1214"/>
         </w:trPr>
         <w:tc>
           <w:tcPr>
-            <w:tcW w:w="955" w:type="dxa"/>
+            <w:tcW w:w="1131" w:type="dxa"/>
+            <w:vAlign w:val="center"/>
           </w:tcPr>
           <w:p>
             <w:pPr>
@@ -1103,68 +1189,76 @@
         </w:tc>
         <w:tc>
           <w:tcPr>
-            <w:tcW w:w="6744" w:type="dxa"/>
-          </w:tcPr>
-          <w:p>
-            <w:pPr>
-              <w:pStyle w:val="paragraph"/>
-              <w:spacing w:before="0" w:beforeAutospacing="0" w:after="0" w:afterAutospacing="0"/>
-              <w:textAlignment w:val="baseline"/>
-              <w:rPr>
-                <w:b/>
-                <w:sz w:val="28"/>
-                <w:szCs w:val="28"/>
-              </w:rPr>
-            </w:pPr>
-          </w:p>
-          <w:p>
-            <w:pPr>
-              <w:pStyle w:val="paragraph"/>
-              <w:spacing w:before="0" w:beforeAutospacing="0" w:after="0" w:afterAutospacing="0"/>
-              <w:textAlignment w:val="baseline"/>
-              <w:rPr>
-                <w:b/>
-                <w:sz w:val="28"/>
-                <w:szCs w:val="28"/>
-              </w:rPr>
-            </w:pPr>
-          </w:p>
-          <w:p>
-            <w:pPr>
-              <w:pStyle w:val="paragraph"/>
-              <w:spacing w:before="0" w:beforeAutospacing="0" w:after="0" w:afterAutospacing="0"/>
-              <w:textAlignment w:val="baseline"/>
-              <w:rPr>
-                <w:b/>
-                <w:sz w:val="28"/>
-                <w:szCs w:val="28"/>
-              </w:rPr>
-            </w:pPr>
-          </w:p>
-        </w:tc>
-        <w:tc>
-          <w:tcPr>
-            <w:tcW w:w="1587" w:type="dxa"/>
-          </w:tcPr>
-          <w:p>
-            <w:pPr>
-              <w:spacing w:after="160" w:line="259" w:lineRule="auto"/>
-              <w:rPr>
-                <w:rFonts w:ascii="Times New Roman" w:hAnsi="Times New Roman" w:cs="Times New Roman"/>
-                <w:b/>
-                <w:sz w:val="28"/>
-                <w:szCs w:val="28"/>
-              </w:rPr>
-            </w:pPr>
-          </w:p>
-        </w:tc>
-        <w:tc>
-          <w:tcPr>
-            <w:tcW w:w="1273" w:type="dxa"/>
-          </w:tcPr>
-          <w:p>
-            <w:pPr>
-              <w:spacing w:after="160" w:line="259" w:lineRule="auto"/>
+            <w:tcW w:w="6638" w:type="dxa"/>
+            <w:vAlign w:val="center"/>
+          </w:tcPr>
+          <w:p>
+            <w:pPr>
+              <w:pStyle w:val="paragraph"/>
+              <w:spacing w:before="0" w:beforeAutospacing="0" w:after="0" w:afterAutospacing="0"/>
+              <w:jc w:val="center"/>
+              <w:textAlignment w:val="baseline"/>
+              <w:rPr>
+                <w:b/>
+                <w:sz w:val="28"/>
+                <w:szCs w:val="28"/>
+              </w:rPr>
+            </w:pPr>
+          </w:p>
+          <w:p>
+            <w:pPr>
+              <w:pStyle w:val="paragraph"/>
+              <w:spacing w:before="0" w:beforeAutospacing="0" w:after="0" w:afterAutospacing="0"/>
+              <w:jc w:val="center"/>
+              <w:textAlignment w:val="baseline"/>
+              <w:rPr>
+                <w:b/>
+                <w:sz w:val="28"/>
+                <w:szCs w:val="28"/>
+              </w:rPr>
+            </w:pPr>
+          </w:p>
+          <w:p>
+            <w:pPr>
+              <w:pStyle w:val="paragraph"/>
+              <w:spacing w:before="0" w:beforeAutospacing="0" w:after="0" w:afterAutospacing="0"/>
+              <w:jc w:val="center"/>
+              <w:textAlignment w:val="baseline"/>
+              <w:rPr>
+                <w:b/>
+                <w:sz w:val="28"/>
+                <w:szCs w:val="28"/>
+              </w:rPr>
+            </w:pPr>
+          </w:p>
+        </w:tc>
+        <w:tc>
+          <w:tcPr>
+            <w:tcW w:w="1601" w:type="dxa"/>
+            <w:vAlign w:val="center"/>
+          </w:tcPr>
+          <w:p>
+            <w:pPr>
+              <w:spacing w:after="160" w:line="259" w:lineRule="auto"/>
+              <w:jc w:val="center"/>
+              <w:rPr>
+                <w:rFonts w:ascii="Times New Roman" w:hAnsi="Times New Roman" w:cs="Times New Roman"/>
+                <w:b/>
+                <w:sz w:val="28"/>
+                <w:szCs w:val="28"/>
+              </w:rPr>
+            </w:pPr>
+          </w:p>
+        </w:tc>
+        <w:tc>
+          <w:tcPr>
+            <w:tcW w:w="1284" w:type="dxa"/>
+            <w:vAlign w:val="center"/>
+          </w:tcPr>
+          <w:p>
+            <w:pPr>
+              <w:spacing w:after="160" w:line="259" w:lineRule="auto"/>
+              <w:jc w:val="center"/>
               <w:rPr>
                 <w:rFonts w:ascii="Times New Roman" w:hAnsi="Times New Roman" w:cs="Times New Roman"/>
                 <w:b/>
@@ -1199,7 +1293,7 @@
 </file>
 
 <file path=word/endnotes.xml><?xml version="1.0" encoding="utf-8"?>
-<w:endnotes xmlns:wpc="http://schemas.microsoft.com/office/word/2010/wordprocessingCanvas" xmlns:cx="http://schemas.microsoft.com/office/drawing/2014/chartex" xmlns:cx1="http://schemas.microsoft.com/office/drawing/2015/9/8/chartex" xmlns:cx2="http://schemas.microsoft.com/office/drawing/2015/10/21/chartex" xmlns:cx3="http://schemas.microsoft.com/office/drawing/2016/5/9/chartex" xmlns:cx4="http://schemas.microsoft.com/office/drawing/2016/5/10/chartex" xmlns:cx5="http://schemas.microsoft.com/office/drawing/2016/5/11/chartex" xmlns:cx6="http://schemas.microsoft.com/office/drawing/2016/5/12/chartex" xmlns:cx7="http://schemas.microsoft.com/office/drawing/2016/5/13/chartex" xmlns:cx8="http://schemas.microsoft.com/office/drawing/2016/5/14/chartex" xmlns:mc="http://schemas.openxmlformats.org/markup-compatibility/2006" xmlns:aink="http://schemas.microsoft.com/office/drawing/2016/ink" xmlns:am3d="http://schemas.microsoft.com/office/drawing/2017/model3d" xmlns:o="urn:schemas-microsoft-com:office:office" xmlns:oel="http://schemas.microsoft.com/office/2019/extlst" xmlns:r="http://schemas.openxmlformats.org/officeDocument/2006/relationships" xmlns:m="http://schemas.openxmlformats.org/officeDocument/2006/math" xmlns:v="urn:schemas-microsoft-com:vml" xmlns:wp14="http://schemas.microsoft.com/office/word/2010/wordprocessingDrawing" xmlns:wp="http://schemas.openxmlformats.org/drawingml/2006/wordprocessingDrawing" xmlns:w10="urn:schemas-microsoft-com:office:word" xmlns:w="http://schemas.openxmlformats.org/wordprocessingml/2006/main" xmlns:w14="http://schemas.microsoft.com/office/word/2010/wordml" xmlns:w15="http://schemas.microsoft.com/office/word/2012/wordml" xmlns:w16cex="http://schemas.microsoft.com/office/word/2018/wordml/cex" xmlns:w16cid="http://schemas.microsoft.com/office/word/2016/wordml/cid" xmlns:w16="http://schemas.microsoft.com/office/word/2018/wordml" xmlns:w16sdtdh="http://schemas.microsoft.com/office/word/2020/wordml/sdtdatahash" xmlns:w16se="http://schemas.microsoft.com/office/word/2015/wordml/symex" xmlns:wpg="http://schemas.microsoft.com/office/word/2010/wordprocessingGroup" xmlns:wpi="http://schemas.microsoft.com/office/word/2010/wordprocessingInk" xmlns:wne="http://schemas.microsoft.com/office/word/2006/wordml" xmlns:wps="http://schemas.microsoft.com/office/word/2010/wordprocessingShape" mc:Ignorable="w14 w15 w16se w16cid w16 w16cex w16sdtdh wp14">
+<w:endnotes xmlns:wpc="http://schemas.microsoft.com/office/word/2010/wordprocessingCanvas" xmlns:cx="http://schemas.microsoft.com/office/drawing/2014/chartex" xmlns:cx1="http://schemas.microsoft.com/office/drawing/2015/9/8/chartex" xmlns:cx2="http://schemas.microsoft.com/office/drawing/2015/10/21/chartex" xmlns:cx3="http://schemas.microsoft.com/office/drawing/2016/5/9/chartex" xmlns:cx4="http://schemas.microsoft.com/office/drawing/2016/5/10/chartex" xmlns:cx5="http://schemas.microsoft.com/office/drawing/2016/5/11/chartex" xmlns:cx6="http://schemas.microsoft.com/office/drawing/2016/5/12/chartex" xmlns:cx7="http://schemas.microsoft.com/office/drawing/2016/5/13/chartex" xmlns:cx8="http://schemas.microsoft.com/office/drawing/2016/5/14/chartex" xmlns:mc="http://schemas.openxmlformats.org/markup-compatibility/2006" xmlns:aink="http://schemas.microsoft.com/office/drawing/2016/ink" xmlns:am3d="http://schemas.microsoft.com/office/drawing/2017/model3d" xmlns:o="urn:schemas-microsoft-com:office:office" xmlns:oel="http://schemas.microsoft.com/office/2019/extlst" xmlns:r="http://schemas.openxmlformats.org/officeDocument/2006/relationships" xmlns:m="http://schemas.openxmlformats.org/officeDocument/2006/math" xmlns:v="urn:schemas-microsoft-com:vml" xmlns:wp14="http://schemas.microsoft.com/office/word/2010/wordprocessingDrawing" xmlns:wp="http://schemas.openxmlformats.org/drawingml/2006/wordprocessingDrawing" xmlns:w10="urn:schemas-microsoft-com:office:word" xmlns:w="http://schemas.openxmlformats.org/wordprocessingml/2006/main" xmlns:w14="http://schemas.microsoft.com/office/word/2010/wordml" xmlns:w15="http://schemas.microsoft.com/office/word/2012/wordml" xmlns:w16cex="http://schemas.microsoft.com/office/word/2018/wordml/cex" xmlns:w16cid="http://schemas.microsoft.com/office/word/2016/wordml/cid" xmlns:w16="http://schemas.microsoft.com/office/word/2018/wordml" xmlns:w16du="http://schemas.microsoft.com/office/word/2023/wordml/word16du" xmlns:w16sdtdh="http://schemas.microsoft.com/office/word/2020/wordml/sdtdatahash" xmlns:w16se="http://schemas.microsoft.com/office/word/2015/wordml/symex" xmlns:wpg="http://schemas.microsoft.com/office/word/2010/wordprocessingGroup" xmlns:wpi="http://schemas.microsoft.com/office/word/2010/wordprocessingInk" xmlns:wne="http://schemas.microsoft.com/office/word/2006/wordml" xmlns:wps="http://schemas.microsoft.com/office/word/2010/wordprocessingShape" mc:Ignorable="w14 w15 w16se w16cid w16 w16cex w16sdtdh wp14">
   <w:endnote w:type="separator" w:id="-1">
     <w:p>
       <w:pPr>
@@ -1224,7 +1318,7 @@
 </file>
 
 <file path=word/footnotes.xml><?xml version="1.0" encoding="utf-8"?>
-<w:footnotes xmlns:wpc="http://schemas.microsoft.com/office/word/2010/wordprocessingCanvas" xmlns:cx="http://schemas.microsoft.com/office/drawing/2014/chartex" xmlns:cx1="http://schemas.microsoft.com/office/drawing/2015/9/8/chartex" xmlns:cx2="http://schemas.microsoft.com/office/drawing/2015/10/21/chartex" xmlns:cx3="http://schemas.microsoft.com/office/drawing/2016/5/9/chartex" xmlns:cx4="http://schemas.microsoft.com/office/drawing/2016/5/10/chartex" xmlns:cx5="http://schemas.microsoft.com/office/drawing/2016/5/11/chartex" xmlns:cx6="http://schemas.microsoft.com/office/drawing/2016/5/12/chartex" xmlns:cx7="http://schemas.microsoft.com/office/drawing/2016/5/13/chartex" xmlns:cx8="http://schemas.microsoft.com/office/drawing/2016/5/14/chartex" xmlns:mc="http://schemas.openxmlformats.org/markup-compatibility/2006" xmlns:aink="http://schemas.microsoft.com/office/drawing/2016/ink" xmlns:am3d="http://schemas.microsoft.com/office/drawing/2017/model3d" xmlns:o="urn:schemas-microsoft-com:office:office" xmlns:oel="http://schemas.microsoft.com/office/2019/extlst" xmlns:r="http://schemas.openxmlformats.org/officeDocument/2006/relationships" xmlns:m="http://schemas.openxmlformats.org/officeDocument/2006/math" xmlns:v="urn:schemas-microsoft-com:vml" xmlns:wp14="http://schemas.microsoft.com/office/word/2010/wordprocessingDrawing" xmlns:wp="http://schemas.openxmlformats.org/drawingml/2006/wordprocessingDrawing" xmlns:w10="urn:schemas-microsoft-com:office:word" xmlns:w="http://schemas.openxmlformats.org/wordprocessingml/2006/main" xmlns:w14="http://schemas.microsoft.com/office/word/2010/wordml" xmlns:w15="http://schemas.microsoft.com/office/word/2012/wordml" xmlns:w16cex="http://schemas.microsoft.com/office/word/2018/wordml/cex" xmlns:w16cid="http://schemas.microsoft.com/office/word/2016/wordml/cid" xmlns:w16="http://schemas.microsoft.com/office/word/2018/wordml" xmlns:w16sdtdh="http://schemas.microsoft.com/office/word/2020/wordml/sdtdatahash" xmlns:w16se="http://schemas.microsoft.com/office/word/2015/wordml/symex" xmlns:wpg="http://schemas.microsoft.com/office/word/2010/wordprocessingGroup" xmlns:wpi="http://schemas.microsoft.com/office/word/2010/wordprocessingInk" xmlns:wne="http://schemas.microsoft.com/office/word/2006/wordml" xmlns:wps="http://schemas.microsoft.com/office/word/2010/wordprocessingShape" mc:Ignorable="w14 w15 w16se w16cid w16 w16cex w16sdtdh wp14">
+<w:footnotes xmlns:wpc="http://schemas.microsoft.com/office/word/2010/wordprocessingCanvas" xmlns:cx="http://schemas.microsoft.com/office/drawing/2014/chartex" xmlns:cx1="http://schemas.microsoft.com/office/drawing/2015/9/8/chartex" xmlns:cx2="http://schemas.microsoft.com/office/drawing/2015/10/21/chartex" xmlns:cx3="http://schemas.microsoft.com/office/drawing/2016/5/9/chartex" xmlns:cx4="http://schemas.microsoft.com/office/drawing/2016/5/10/chartex" xmlns:cx5="http://schemas.microsoft.com/office/drawing/2016/5/11/chartex" xmlns:cx6="http://schemas.microsoft.com/office/drawing/2016/5/12/chartex" xmlns:cx7="http://schemas.microsoft.com/office/drawing/2016/5/13/chartex" xmlns:cx8="http://schemas.microsoft.com/office/drawing/2016/5/14/chartex" xmlns:mc="http://schemas.openxmlformats.org/markup-compatibility/2006" xmlns:aink="http://schemas.microsoft.com/office/drawing/2016/ink" xmlns:am3d="http://schemas.microsoft.com/office/drawing/2017/model3d" xmlns:o="urn:schemas-microsoft-com:office:office" xmlns:oel="http://schemas.microsoft.com/office/2019/extlst" xmlns:r="http://schemas.openxmlformats.org/officeDocument/2006/relationships" xmlns:m="http://schemas.openxmlformats.org/officeDocument/2006/math" xmlns:v="urn:schemas-microsoft-com:vml" xmlns:wp14="http://schemas.microsoft.com/office/word/2010/wordprocessingDrawing" xmlns:wp="http://schemas.openxmlformats.org/drawingml/2006/wordprocessingDrawing" xmlns:w10="urn:schemas-microsoft-com:office:word" xmlns:w="http://schemas.openxmlformats.org/wordprocessingml/2006/main" xmlns:w14="http://schemas.microsoft.com/office/word/2010/wordml" xmlns:w15="http://schemas.microsoft.com/office/word/2012/wordml" xmlns:w16cex="http://schemas.microsoft.com/office/word/2018/wordml/cex" xmlns:w16cid="http://schemas.microsoft.com/office/word/2016/wordml/cid" xmlns:w16="http://schemas.microsoft.com/office/word/2018/wordml" xmlns:w16du="http://schemas.microsoft.com/office/word/2023/wordml/word16du" xmlns:w16sdtdh="http://schemas.microsoft.com/office/word/2020/wordml/sdtdatahash" xmlns:w16se="http://schemas.microsoft.com/office/word/2015/wordml/symex" xmlns:wpg="http://schemas.microsoft.com/office/word/2010/wordprocessingGroup" xmlns:wpi="http://schemas.microsoft.com/office/word/2010/wordprocessingInk" xmlns:wne="http://schemas.microsoft.com/office/word/2006/wordml" xmlns:wps="http://schemas.microsoft.com/office/word/2010/wordprocessingShape" mc:Ignorable="w14 w15 w16se w16cid w16 w16cex w16sdtdh wp14">
   <w:footnote w:type="separator" w:id="-1">
     <w:p>
       <w:pPr>
@@ -1249,7 +1343,7 @@
 </file>
 
 <file path=word/header1.xml><?xml version="1.0" encoding="utf-8"?>
-<w:hdr xmlns:wpc="http://schemas.microsoft.com/office/word/2010/wordprocessingCanvas" xmlns:cx="http://schemas.microsoft.com/office/drawing/2014/chartex" xmlns:cx1="http://schemas.microsoft.com/office/drawing/2015/9/8/chartex" xmlns:cx2="http://schemas.microsoft.com/office/drawing/2015/10/21/chartex" xmlns:cx3="http://schemas.microsoft.com/office/drawing/2016/5/9/chartex" xmlns:cx4="http://schemas.microsoft.com/office/drawing/2016/5/10/chartex" xmlns:cx5="http://schemas.microsoft.com/office/drawing/2016/5/11/chartex" xmlns:cx6="http://schemas.microsoft.com/office/drawing/2016/5/12/chartex" xmlns:cx7="http://schemas.microsoft.com/office/drawing/2016/5/13/chartex" xmlns:cx8="http://schemas.microsoft.com/office/drawing/2016/5/14/chartex" xmlns:mc="http://schemas.openxmlformats.org/markup-compatibility/2006" xmlns:aink="http://schemas.microsoft.com/office/drawing/2016/ink" xmlns:am3d="http://schemas.microsoft.com/office/drawing/2017/model3d" xmlns:o="urn:schemas-microsoft-com:office:office" xmlns:oel="http://schemas.microsoft.com/office/2019/extlst" xmlns:r="http://schemas.openxmlformats.org/officeDocument/2006/relationships" xmlns:m="http://schemas.openxmlformats.org/officeDocument/2006/math" xmlns:v="urn:schemas-microsoft-com:vml" xmlns:wp14="http://schemas.microsoft.com/office/word/2010/wordprocessingDrawing" xmlns:wp="http://schemas.openxmlformats.org/drawingml/2006/wordprocessingDrawing" xmlns:w10="urn:schemas-microsoft-com:office:word" xmlns:w="http://schemas.openxmlformats.org/wordprocessingml/2006/main" xmlns:w14="http://schemas.microsoft.com/office/word/2010/wordml" xmlns:w15="http://schemas.microsoft.com/office/word/2012/wordml" xmlns:w16cex="http://schemas.microsoft.com/office/word/2018/wordml/cex" xmlns:w16cid="http://schemas.microsoft.com/office/word/2016/wordml/cid" xmlns:w16="http://schemas.microsoft.com/office/word/2018/wordml" xmlns:w16sdtdh="http://schemas.microsoft.com/office/word/2020/wordml/sdtdatahash" xmlns:w16se="http://schemas.microsoft.com/office/word/2015/wordml/symex" xmlns:wpg="http://schemas.microsoft.com/office/word/2010/wordprocessingGroup" xmlns:wpi="http://schemas.microsoft.com/office/word/2010/wordprocessingInk" xmlns:wne="http://schemas.microsoft.com/office/word/2006/wordml" xmlns:wps="http://schemas.microsoft.com/office/word/2010/wordprocessingShape" mc:Ignorable="w14 w15 w16se w16cid w16 w16cex w16sdtdh wp14">
+<w:hdr xmlns:wpc="http://schemas.microsoft.com/office/word/2010/wordprocessingCanvas" xmlns:cx="http://schemas.microsoft.com/office/drawing/2014/chartex" xmlns:cx1="http://schemas.microsoft.com/office/drawing/2015/9/8/chartex" xmlns:cx2="http://schemas.microsoft.com/office/drawing/2015/10/21/chartex" xmlns:cx3="http://schemas.microsoft.com/office/drawing/2016/5/9/chartex" xmlns:cx4="http://schemas.microsoft.com/office/drawing/2016/5/10/chartex" xmlns:cx5="http://schemas.microsoft.com/office/drawing/2016/5/11/chartex" xmlns:cx6="http://schemas.microsoft.com/office/drawing/2016/5/12/chartex" xmlns:cx7="http://schemas.microsoft.com/office/drawing/2016/5/13/chartex" xmlns:cx8="http://schemas.microsoft.com/office/drawing/2016/5/14/chartex" xmlns:mc="http://schemas.openxmlformats.org/markup-compatibility/2006" xmlns:aink="http://schemas.microsoft.com/office/drawing/2016/ink" xmlns:am3d="http://schemas.microsoft.com/office/drawing/2017/model3d" xmlns:o="urn:schemas-microsoft-com:office:office" xmlns:oel="http://schemas.microsoft.com/office/2019/extlst" xmlns:r="http://schemas.openxmlformats.org/officeDocument/2006/relationships" xmlns:m="http://schemas.openxmlformats.org/officeDocument/2006/math" xmlns:v="urn:schemas-microsoft-com:vml" xmlns:wp14="http://schemas.microsoft.com/office/word/2010/wordprocessingDrawing" xmlns:wp="http://schemas.openxmlformats.org/drawingml/2006/wordprocessingDrawing" xmlns:w10="urn:schemas-microsoft-com:office:word" xmlns:w="http://schemas.openxmlformats.org/wordprocessingml/2006/main" xmlns:w14="http://schemas.microsoft.com/office/word/2010/wordml" xmlns:w15="http://schemas.microsoft.com/office/word/2012/wordml" xmlns:w16cex="http://schemas.microsoft.com/office/word/2018/wordml/cex" xmlns:w16cid="http://schemas.microsoft.com/office/word/2016/wordml/cid" xmlns:w16="http://schemas.microsoft.com/office/word/2018/wordml" xmlns:w16du="http://schemas.microsoft.com/office/word/2023/wordml/word16du" xmlns:w16sdtdh="http://schemas.microsoft.com/office/word/2020/wordml/sdtdatahash" xmlns:w16se="http://schemas.microsoft.com/office/word/2015/wordml/symex" xmlns:wpg="http://schemas.microsoft.com/office/word/2010/wordprocessingGroup" xmlns:wpi="http://schemas.microsoft.com/office/word/2010/wordprocessingInk" xmlns:wne="http://schemas.microsoft.com/office/word/2006/wordml" xmlns:wps="http://schemas.microsoft.com/office/word/2010/wordprocessingShape" mc:Ignorable="w14 w15 w16se w16cid w16 w16cex w16sdtdh wp14">
   <w:p>
     <w:pPr>
       <w:pStyle w:val="Header"/>
@@ -1259,7 +1353,7 @@
 </file>
 
 <file path=word/numbering.xml><?xml version="1.0" encoding="utf-8"?>
-<w:numbering xmlns:wpc="http://schemas.microsoft.com/office/word/2010/wordprocessingCanvas" xmlns:cx="http://schemas.microsoft.com/office/drawing/2014/chartex" xmlns:cx1="http://schemas.microsoft.com/office/drawing/2015/9/8/chartex" xmlns:cx2="http://schemas.microsoft.com/office/drawing/2015/10/21/chartex" xmlns:cx3="http://schemas.microsoft.com/office/drawing/2016/5/9/chartex" xmlns:cx4="http://schemas.microsoft.com/office/drawing/2016/5/10/chartex" xmlns:cx5="http://schemas.microsoft.com/office/drawing/2016/5/11/chartex" xmlns:cx6="http://schemas.microsoft.com/office/drawing/2016/5/12/chartex" xmlns:cx7="http://schemas.microsoft.com/office/drawing/2016/5/13/chartex" xmlns:cx8="http://schemas.microsoft.com/office/drawing/2016/5/14/chartex" xmlns:mc="http://schemas.openxmlformats.org/markup-compatibility/2006" xmlns:aink="http://schemas.microsoft.com/office/drawing/2016/ink" xmlns:am3d="http://schemas.microsoft.com/office/drawing/2017/model3d" xmlns:o="urn:schemas-microsoft-com:office:office" xmlns:oel="http://schemas.microsoft.com/office/2019/extlst" xmlns:r="http://schemas.openxmlformats.org/officeDocument/2006/relationships" xmlns:m="http://schemas.openxmlformats.org/officeDocument/2006/math" xmlns:v="urn:schemas-microsoft-com:vml" xmlns:wp14="http://schemas.microsoft.com/office/word/2010/wordprocessingDrawing" xmlns:wp="http://schemas.openxmlformats.org/drawingml/2006/wordprocessingDrawing" xmlns:w10="urn:schemas-microsoft-com:office:word" xmlns:w="http://schemas.openxmlformats.org/wordprocessingml/2006/main" xmlns:w14="http://schemas.microsoft.com/office/word/2010/wordml" xmlns:w15="http://schemas.microsoft.com/office/word/2012/wordml" xmlns:w16cex="http://schemas.microsoft.com/office/word/2018/wordml/cex" xmlns:w16cid="http://schemas.microsoft.com/office/word/2016/wordml/cid" xmlns:w16="http://schemas.microsoft.com/office/word/2018/wordml" xmlns:w16sdtdh="http://schemas.microsoft.com/office/word/2020/wordml/sdtdatahash" xmlns:w16se="http://schemas.microsoft.com/office/word/2015/wordml/symex" xmlns:wpg="http://schemas.microsoft.com/office/word/2010/wordprocessingGroup" xmlns:wpi="http://schemas.microsoft.com/office/word/2010/wordprocessingInk" xmlns:wne="http://schemas.microsoft.com/office/word/2006/wordml" xmlns:wps="http://schemas.microsoft.com/office/word/2010/wordprocessingShape" mc:Ignorable="w14 w15 w16se w16cid w16 w16cex w16sdtdh wp14">
+<w:numbering xmlns:wpc="http://schemas.microsoft.com/office/word/2010/wordprocessingCanvas" xmlns:cx="http://schemas.microsoft.com/office/drawing/2014/chartex" xmlns:cx1="http://schemas.microsoft.com/office/drawing/2015/9/8/chartex" xmlns:cx2="http://schemas.microsoft.com/office/drawing/2015/10/21/chartex" xmlns:cx3="http://schemas.microsoft.com/office/drawing/2016/5/9/chartex" xmlns:cx4="http://schemas.microsoft.com/office/drawing/2016/5/10/chartex" xmlns:cx5="http://schemas.microsoft.com/office/drawing/2016/5/11/chartex" xmlns:cx6="http://schemas.microsoft.com/office/drawing/2016/5/12/chartex" xmlns:cx7="http://schemas.microsoft.com/office/drawing/2016/5/13/chartex" xmlns:cx8="http://schemas.microsoft.com/office/drawing/2016/5/14/chartex" xmlns:mc="http://schemas.openxmlformats.org/markup-compatibility/2006" xmlns:aink="http://schemas.microsoft.com/office/drawing/2016/ink" xmlns:am3d="http://schemas.microsoft.com/office/drawing/2017/model3d" xmlns:o="urn:schemas-microsoft-com:office:office" xmlns:oel="http://schemas.microsoft.com/office/2019/extlst" xmlns:r="http://schemas.openxmlformats.org/officeDocument/2006/relationships" xmlns:m="http://schemas.openxmlformats.org/officeDocument/2006/math" xmlns:v="urn:schemas-microsoft-com:vml" xmlns:wp14="http://schemas.microsoft.com/office/word/2010/wordprocessingDrawing" xmlns:wp="http://schemas.openxmlformats.org/drawingml/2006/wordprocessingDrawing" xmlns:w10="urn:schemas-microsoft-com:office:word" xmlns:w="http://schemas.openxmlformats.org/wordprocessingml/2006/main" xmlns:w14="http://schemas.microsoft.com/office/word/2010/wordml" xmlns:w15="http://schemas.microsoft.com/office/word/2012/wordml" xmlns:w16cex="http://schemas.microsoft.com/office/word/2018/wordml/cex" xmlns:w16cid="http://schemas.microsoft.com/office/word/2016/wordml/cid" xmlns:w16="http://schemas.microsoft.com/office/word/2018/wordml" xmlns:w16du="http://schemas.microsoft.com/office/word/2023/wordml/word16du" xmlns:w16sdtdh="http://schemas.microsoft.com/office/word/2020/wordml/sdtdatahash" xmlns:w16se="http://schemas.microsoft.com/office/word/2015/wordml/symex" xmlns:wpg="http://schemas.microsoft.com/office/word/2010/wordprocessingGroup" xmlns:wpi="http://schemas.microsoft.com/office/word/2010/wordprocessingInk" xmlns:wne="http://schemas.microsoft.com/office/word/2006/wordml" xmlns:wps="http://schemas.microsoft.com/office/word/2010/wordprocessingShape" mc:Ignorable="w14 w15 w16se w16cid w16 w16cex w16sdtdh wp14">
   <w:abstractNum w:abstractNumId="0" w15:restartNumberingAfterBreak="0">
     <w:nsid w:val="3C5C440D"/>
     <w:multiLevelType w:val="hybridMultilevel"/>

</xml_diff>